<commit_message>
Working pentode estimate pending improvement
</commit_message>
<xml_diff>
--- a/manual.docx
+++ b/manual.docx
@@ -1471,7 +1471,13 @@
     </w:p>
     <w:p>
       <w:r>
-        <w:t>Fitting options:</w:t>
+        <w:t xml:space="preserve">Fitting </w:t>
+      </w:r>
+      <w:r>
+        <w:t>approach</w:t>
+      </w:r>
+      <w:r>
+        <w:t>:</w:t>
       </w:r>
     </w:p>
     <w:p>

</xml_diff>